<commit_message>
(update) menu pasca penindakan tampilan form create
</commit_message>
<xml_diff>
--- a/resources/templates/Dokpenindakan/beritaacara/ba-riksa-badan.docx
+++ b/resources/templates/Dokpenindakan/beritaacara/ba-riksa-badan.docx
@@ -2089,7 +2089,7 @@
         <w:tblLook w:val="04A0" w:firstRow="1" w:lastRow="0" w:firstColumn="1" w:lastColumn="0" w:noHBand="0" w:noVBand="1"/>
       </w:tblPr>
       <w:tblGrid>
-        <w:gridCol w:w="9497"/>
+        <w:gridCol w:w="9174"/>
       </w:tblGrid>
       <w:tr>
         <w:tc>
@@ -2168,7 +2168,7 @@
         <w:tblLook w:val="04A0" w:firstRow="1" w:lastRow="0" w:firstColumn="1" w:lastColumn="0" w:noHBand="0" w:noVBand="1"/>
       </w:tblPr>
       <w:tblGrid>
-        <w:gridCol w:w="9492"/>
+        <w:gridCol w:w="9169"/>
       </w:tblGrid>
       <w:tr>
         <w:tc>
@@ -2695,25 +2695,7 @@
                 <w:sz w:val="20"/>
                 <w:szCs w:val="20"/>
               </w:rPr>
-              <w:t>_n</w:t>
-            </w:r>
-            <w:r>
-              <w:rPr>
-                <w:rFonts w:ascii="Arial" w:eastAsia="Times New Roman" w:hAnsi="Arial" w:cs="Arial"/>
-                <w:color w:val="000000" w:themeColor="text1"/>
-                <w:sz w:val="20"/>
-                <w:szCs w:val="20"/>
-              </w:rPr>
-              <w:t>ip</w:t>
-            </w:r>
-            <w:r>
-              <w:rPr>
-                <w:rFonts w:ascii="Arial" w:eastAsia="Times New Roman" w:hAnsi="Arial" w:cs="Arial"/>
-                <w:color w:val="000000" w:themeColor="text1"/>
-                <w:sz w:val="20"/>
-                <w:szCs w:val="20"/>
-              </w:rPr>
-              <w:t>}</w:t>
+              <w:t>_nip}</w:t>
             </w:r>
           </w:p>
         </w:tc>
@@ -3032,25 +3014,7 @@
                 <w:sz w:val="20"/>
                 <w:szCs w:val="20"/>
               </w:rPr>
-              <w:t>_n</w:t>
-            </w:r>
-            <w:r>
-              <w:rPr>
-                <w:rFonts w:ascii="Arial" w:eastAsia="Times New Roman" w:hAnsi="Arial" w:cs="Arial"/>
-                <w:color w:val="000000" w:themeColor="text1"/>
-                <w:sz w:val="20"/>
-                <w:szCs w:val="20"/>
-              </w:rPr>
-              <w:t>ip</w:t>
-            </w:r>
-            <w:r>
-              <w:rPr>
-                <w:rFonts w:ascii="Arial" w:eastAsia="Times New Roman" w:hAnsi="Arial" w:cs="Arial"/>
-                <w:color w:val="000000" w:themeColor="text1"/>
-                <w:sz w:val="20"/>
-                <w:szCs w:val="20"/>
-              </w:rPr>
-              <w:t>}</w:t>
+              <w:t>_nip}</w:t>
             </w:r>
           </w:p>
         </w:tc>
@@ -3111,7 +3075,7 @@
       </w:r>
     </w:p>
     <w:sectPr>
-      <w:pgSz w:w="12240" w:h="15840"/>
+      <w:pgSz w:w="11907" w:h="18711"/>
       <w:pgMar w:top="709" w:right="1440" w:bottom="1440" w:left="1440" w:header="720" w:footer="720" w:gutter="0"/>
       <w:cols w:space="720"/>
       <w:docGrid w:linePitch="360"/>

</xml_diff>